<commit_message>
A project based on the DAX index
</commit_message>
<xml_diff>
--- a/מאטלב-עבודה סופית.docx
+++ b/מאטלב-עבודה סופית.docx
@@ -7,7 +7,7 @@
         <w:bidi/>
         <w:jc w:val="center"/>
         <w:rPr>
-          <w:rFonts w:ascii="Gisha" w:hAnsi="Gisha" w:cs="Gisha"/>
+          <w:rFonts w:ascii="Gisha" w:hAnsi="Gisha" w:cs="Gisha" w:hint="cs"/>
           <w:b/>
           <w:bCs/>
           <w:sz w:val="144"/>
@@ -54,6 +54,8 @@
           </wp:inline>
         </w:drawing>
       </w:r>
+      <w:bookmarkStart w:id="0" w:name="_GoBack"/>
+      <w:bookmarkEnd w:id="0"/>
     </w:p>
     <w:p>
       <w:pPr>
@@ -72,6 +74,7 @@
           <w:szCs w:val="96"/>
         </w:rPr>
       </w:pPr>
+      <w:proofErr w:type="spellStart"/>
       <w:r>
         <w:rPr>
           <w:color w:val="auto"/>
@@ -79,8 +82,19 @@
           <w:szCs w:val="96"/>
           <w:rtl/>
         </w:rPr>
-        <w:t xml:space="preserve">מתל"ב </w:t>
-      </w:r>
+        <w:t>מתל"ב</w:t>
+      </w:r>
+      <w:proofErr w:type="spellEnd"/>
+      <w:r>
+        <w:rPr>
+          <w:color w:val="auto"/>
+          <w:sz w:val="96"/>
+          <w:szCs w:val="96"/>
+          <w:rtl/>
+        </w:rPr>
+        <w:t xml:space="preserve"> </w:t>
+      </w:r>
+      <w:proofErr w:type="spellStart"/>
       <w:r>
         <w:rPr>
           <w:rFonts w:hint="cs"/>
@@ -89,7 +103,18 @@
           <w:szCs w:val="96"/>
           <w:rtl/>
         </w:rPr>
-        <w:t>פרוייקט גמ</w:t>
+        <w:t>פרוייקט</w:t>
+      </w:r>
+      <w:proofErr w:type="spellEnd"/>
+      <w:r>
+        <w:rPr>
+          <w:rFonts w:hint="cs"/>
+          <w:color w:val="auto"/>
+          <w:sz w:val="96"/>
+          <w:szCs w:val="96"/>
+          <w:rtl/>
+        </w:rPr>
+        <w:t xml:space="preserve"> גמ</w:t>
       </w:r>
       <w:r>
         <w:rPr>
@@ -439,7 +464,23 @@
                                 <w:rFonts w:ascii="Arial Unicode MS" w:eastAsia="Arial Unicode MS" w:hAnsi="Arial Unicode MS" w:cs="Arial Unicode MS" w:hint="cs"/>
                                 <w:rtl/>
                               </w:rPr>
-                              <w:t>תחילה הגדרנו שלושה ממוצעים נעים,פשוטים על גבי תקופה של 13,8,5 ימים בהתאמה.</w:t>
+                              <w:t xml:space="preserve">תחילה הגדרנו שלושה ממוצעים </w:t>
+                            </w:r>
+                            <w:proofErr w:type="spellStart"/>
+                            <w:r>
+                              <w:rPr>
+                                <w:rFonts w:ascii="Arial Unicode MS" w:eastAsia="Arial Unicode MS" w:hAnsi="Arial Unicode MS" w:cs="Arial Unicode MS" w:hint="cs"/>
+                                <w:rtl/>
+                              </w:rPr>
+                              <w:t>נעים,פשוטים</w:t>
+                            </w:r>
+                            <w:proofErr w:type="spellEnd"/>
+                            <w:r>
+                              <w:rPr>
+                                <w:rFonts w:ascii="Arial Unicode MS" w:eastAsia="Arial Unicode MS" w:hAnsi="Arial Unicode MS" w:cs="Arial Unicode MS" w:hint="cs"/>
+                                <w:rtl/>
+                              </w:rPr>
+                              <w:t xml:space="preserve"> על גבי תקופה של 13,8,5 ימים בהתאמה.</w:t>
                             </w:r>
                           </w:p>
                           <w:p>
@@ -506,7 +547,23 @@
                           <w:rFonts w:ascii="Arial Unicode MS" w:eastAsia="Arial Unicode MS" w:hAnsi="Arial Unicode MS" w:cs="Arial Unicode MS" w:hint="cs"/>
                           <w:rtl/>
                         </w:rPr>
-                        <w:t>תחילה הגדרנו שלושה ממוצעים נעים,פשוטים על גבי תקופה של 13,8,5 ימים בהתאמה.</w:t>
+                        <w:t xml:space="preserve">תחילה הגדרנו שלושה ממוצעים </w:t>
+                      </w:r>
+                      <w:proofErr w:type="spellStart"/>
+                      <w:r>
+                        <w:rPr>
+                          <w:rFonts w:ascii="Arial Unicode MS" w:eastAsia="Arial Unicode MS" w:hAnsi="Arial Unicode MS" w:cs="Arial Unicode MS" w:hint="cs"/>
+                          <w:rtl/>
+                        </w:rPr>
+                        <w:t>נעים,פשוטים</w:t>
+                      </w:r>
+                      <w:proofErr w:type="spellEnd"/>
+                      <w:r>
+                        <w:rPr>
+                          <w:rFonts w:ascii="Arial Unicode MS" w:eastAsia="Arial Unicode MS" w:hAnsi="Arial Unicode MS" w:cs="Arial Unicode MS" w:hint="cs"/>
+                          <w:rtl/>
+                        </w:rPr>
+                        <w:t xml:space="preserve"> על גבי תקופה של 13,8,5 ימים בהתאמה.</w:t>
                       </w:r>
                     </w:p>
                     <w:p>
@@ -1469,20 +1526,6 @@
                           </w:p>
                           <w:p>
                             <w:pPr>
-                              <w:bidi/>
-                              <w:rPr>
-                                <w:rFonts w:ascii="Arial Unicode MS" w:eastAsia="Arial Unicode MS" w:hAnsi="Arial Unicode MS" w:cs="Arial Unicode MS"/>
-                              </w:rPr>
-                            </w:pPr>
-                            <w:r>
-                              <w:rPr>
-                                <w:rFonts w:ascii="Arial Unicode MS" w:eastAsia="Arial Unicode MS" w:hAnsi="Arial Unicode MS" w:cs="Arial Unicode MS"/>
-                              </w:rPr>
-                              <w:t>u=</w:t>
-                            </w:r>
-                          </w:p>
-                          <w:p>
-                            <w:pPr>
                               <w:jc w:val="center"/>
                               <w:rPr>
                                 <w:color w:val="000000" w:themeColor="text1"/>
@@ -1594,20 +1637,6 @@
                     </w:p>
                     <w:p>
                       <w:pPr>
-                        <w:bidi/>
-                        <w:rPr>
-                          <w:rFonts w:ascii="Arial Unicode MS" w:eastAsia="Arial Unicode MS" w:hAnsi="Arial Unicode MS" w:cs="Arial Unicode MS"/>
-                        </w:rPr>
-                      </w:pPr>
-                      <w:r>
-                        <w:rPr>
-                          <w:rFonts w:ascii="Arial Unicode MS" w:eastAsia="Arial Unicode MS" w:hAnsi="Arial Unicode MS" w:cs="Arial Unicode MS"/>
-                        </w:rPr>
-                        <w:t>u=</w:t>
-                      </w:r>
-                    </w:p>
-                    <w:p>
-                      <w:pPr>
                         <w:jc w:val="center"/>
                         <w:rPr>
                           <w:color w:val="000000" w:themeColor="text1"/>
@@ -1755,7 +1784,7 @@
           </mc:Choice>
           <mc:Fallback>
             <w:pict>
-              <v:shapetype w14:anchorId="0747F6B7" id="_x0000_t32" coordsize="21600,21600" o:spt="32" o:oned="t" path="m,l21600,21600e" filled="f">
+              <v:shapetype w14:anchorId="24FF0133" id="_x0000_t32" coordsize="21600,21600" o:spt="32" o:oned="t" path="m,l21600,21600e" filled="f">
                 <v:path arrowok="t" fillok="f" o:connecttype="none"/>
                 <o:lock v:ext="edit" shapetype="t"/>
               </v:shapetype>
@@ -2679,7 +2708,7 @@
           </mc:Choice>
           <mc:Fallback>
             <w:pict>
-              <v:shape w14:anchorId="319B5E52" id="מחבר חץ ישר 23" o:spid="_x0000_s1026" type="#_x0000_t32" style="position:absolute;left:0;text-align:left;margin-left:166.45pt;margin-top:7.2pt;width:93.75pt;height:.75pt;flip:y;z-index:251666432;visibility:visible;mso-wrap-style:square;mso-wrap-distance-left:9pt;mso-wrap-distance-top:0;mso-wrap-distance-right:9pt;mso-wrap-distance-bottom:0;mso-position-horizontal:absolute;mso-position-horizontal-relative:text;mso-position-vertical:absolute;mso-position-vertical-relative:text" o:gfxdata="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" strokecolor="#4579b8 [3044]">
+              <v:shape w14:anchorId="6D5EC442" id="מחבר חץ ישר 23" o:spid="_x0000_s1026" type="#_x0000_t32" style="position:absolute;left:0;text-align:left;margin-left:166.45pt;margin-top:7.2pt;width:93.75pt;height:.75pt;flip:y;z-index:251666432;visibility:visible;mso-wrap-style:square;mso-wrap-distance-left:9pt;mso-wrap-distance-top:0;mso-wrap-distance-right:9pt;mso-wrap-distance-bottom:0;mso-position-horizontal:absolute;mso-position-horizontal-relative:text;mso-position-vertical:absolute;mso-position-vertical-relative:text" o:gfxdata="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" strokecolor="#4579b8 [3044]">
                 <v:stroke endarrow="block"/>
               </v:shape>
             </w:pict>
@@ -2775,7 +2804,7 @@
           </mc:Choice>
           <mc:Fallback>
             <w:pict>
-              <v:shape w14:anchorId="56197F3C" id="מחבר חץ ישר 25" o:spid="_x0000_s1026" type="#_x0000_t32" style="position:absolute;left:0;text-align:left;margin-left:393.75pt;margin-top:4.55pt;width:0;height:42pt;z-index:251667456;visibility:visible;mso-wrap-style:square;mso-height-percent:0;mso-wrap-distance-left:9pt;mso-wrap-distance-top:0;mso-wrap-distance-right:9pt;mso-wrap-distance-bottom:0;mso-position-horizontal:absolute;mso-position-horizontal-relative:text;mso-position-vertical:absolute;mso-position-vertical-relative:text;mso-height-percent:0;mso-height-relative:margin" o:gfxdata="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" strokecolor="#4579b8 [3044]">
+              <v:shape w14:anchorId="1AE4CB0F" id="מחבר חץ ישר 25" o:spid="_x0000_s1026" type="#_x0000_t32" style="position:absolute;left:0;text-align:left;margin-left:393.75pt;margin-top:4.55pt;width:0;height:42pt;z-index:251667456;visibility:visible;mso-wrap-style:square;mso-height-percent:0;mso-wrap-distance-left:9pt;mso-wrap-distance-top:0;mso-wrap-distance-right:9pt;mso-wrap-distance-bottom:0;mso-position-horizontal:absolute;mso-position-horizontal-relative:text;mso-position-vertical:absolute;mso-position-vertical-relative:text;mso-height-percent:0;mso-height-relative:margin" o:gfxdata="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" strokecolor="#4579b8 [3044]">
                 <v:stroke endarrow="block"/>
               </v:shape>
             </w:pict>
@@ -2882,7 +2911,7 @@
           </mc:Choice>
           <mc:Fallback>
             <w:pict>
-              <v:shape w14:anchorId="600C7C96" id="חץ מכופף למעלה 32" o:spid="_x0000_s1026" style="position:absolute;left:0;text-align:left;margin-left:52.5pt;margin-top:12.65pt;width:189pt;height:1in;flip:x;z-index:251670528;visibility:visible;mso-wrap-style:square;mso-width-percent:0;mso-height-percent:0;mso-wrap-distance-left:9pt;mso-wrap-distance-top:0;mso-wrap-distance-right:9pt;mso-wrap-distance-bottom:0;mso-position-horizontal:absolute;mso-position-horizontal-relative:text;mso-position-vertical:absolute;mso-position-vertical-relative:text;mso-width-percent:0;mso-height-percent:0;mso-width-relative:margin;mso-height-relative:margin;v-text-anchor:middle" coordsize="2400300,914400" o:gfxdata="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" path="m,882131r2337952,l2337952,94119r-30080,l2354086,r46214,94119l2370221,94119r,820281l,914400,,882131xe" fillcolor="#4f81bd [3204]" strokecolor="#243f60 [1604]" strokeweight="2pt">
+              <v:shape w14:anchorId="00198A90" id="חץ מכופף למעלה 32" o:spid="_x0000_s1026" style="position:absolute;left:0;text-align:left;margin-left:52.5pt;margin-top:12.65pt;width:189pt;height:1in;flip:x;z-index:251670528;visibility:visible;mso-wrap-style:square;mso-width-percent:0;mso-height-percent:0;mso-wrap-distance-left:9pt;mso-wrap-distance-top:0;mso-wrap-distance-right:9pt;mso-wrap-distance-bottom:0;mso-position-horizontal:absolute;mso-position-horizontal-relative:text;mso-position-vertical:absolute;mso-position-vertical-relative:text;mso-width-percent:0;mso-height-percent:0;mso-width-relative:margin;mso-height-relative:margin;v-text-anchor:middle" coordsize="2400300,914400" o:gfxdata="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" path="m,882131r2337952,l2337952,94119r-30080,l2354086,r46214,94119l2370221,94119r,820281l,914400,,882131xe" fillcolor="#4f81bd [3204]" strokecolor="#243f60 [1604]" strokeweight="2pt">
                 <v:path arrowok="t" o:connecttype="custom" o:connectlocs="0,882131;2337952,882131;2337952,94119;2307872,94119;2354086,0;2400300,94119;2370221,94119;2370221,914400;0,914400;0,882131" o:connectangles="0,0,0,0,0,0,0,0,0,0"/>
               </v:shape>
             </w:pict>
@@ -2965,7 +2994,7 @@
           </mc:Choice>
           <mc:Fallback>
             <w:pict>
-              <v:shape w14:anchorId="4E0D85C3" id="חץ מכופף למעלה 38" o:spid="_x0000_s1026" style="position:absolute;left:0;text-align:left;margin-left:18pt;margin-top:12.65pt;width:96pt;height:181.5pt;flip:x;z-index:251674624;visibility:visible;mso-wrap-style:square;mso-width-percent:0;mso-height-percent:0;mso-wrap-distance-left:9pt;mso-wrap-distance-top:0;mso-wrap-distance-right:9pt;mso-wrap-distance-bottom:0;mso-position-horizontal:absolute;mso-position-horizontal-relative:margin;mso-position-vertical:absolute;mso-position-vertical-relative:text;mso-width-percent:0;mso-height-percent:0;mso-width-relative:margin;mso-height-relative:margin;v-text-anchor:middle" coordsize="1219200,2305050" o:gfxdata="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" path="m,2247284r1127138,l1127138,132210r-34296,l1156021,r63179,132210l1184904,132210r,2172840l,2305050r,-57766xe" fillcolor="#4f81bd [3204]" strokecolor="#243f60 [1604]" strokeweight="2pt">
+              <v:shape w14:anchorId="5EF22EB0" id="חץ מכופף למעלה 38" o:spid="_x0000_s1026" style="position:absolute;left:0;text-align:left;margin-left:18pt;margin-top:12.65pt;width:96pt;height:181.5pt;flip:x;z-index:251674624;visibility:visible;mso-wrap-style:square;mso-width-percent:0;mso-height-percent:0;mso-wrap-distance-left:9pt;mso-wrap-distance-top:0;mso-wrap-distance-right:9pt;mso-wrap-distance-bottom:0;mso-position-horizontal:absolute;mso-position-horizontal-relative:margin;mso-position-vertical:absolute;mso-position-vertical-relative:text;mso-width-percent:0;mso-height-percent:0;mso-width-relative:margin;mso-height-relative:margin;v-text-anchor:middle" coordsize="1219200,2305050" o:gfxdata="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" path="m,2247284r1127138,l1127138,132210r-34296,l1156021,r63179,132210l1184904,132210r,2172840l,2305050r,-57766xe" fillcolor="#4f81bd [3204]" strokecolor="#243f60 [1604]" strokeweight="2pt">
                 <v:path arrowok="t" o:connecttype="custom" o:connectlocs="0,2247284;1127138,2247284;1127138,132210;1092842,132210;1156021,0;1219200,132210;1184904,132210;1184904,2305050;0,2305050;0,2247284" o:connectangles="0,0,0,0,0,0,0,0,0,0"/>
                 <w10:wrap anchorx="margin"/>
               </v:shape>
@@ -3079,7 +3108,48 @@
                                 <w:rFonts w:ascii="Arial Unicode MS" w:eastAsia="Arial Unicode MS" w:hAnsi="Arial Unicode MS" w:cs="Arial Unicode MS"/>
                                 <w:i/>
                               </w:rPr>
-                              <w:t>date, Y=value xfirst, yfirst( in the code)</w:t>
+                              <w:t xml:space="preserve">date, Y=value </w:t>
+                            </w:r>
+                            <w:proofErr w:type="spellStart"/>
+                            <w:r>
+                              <w:rPr>
+                                <w:rFonts w:ascii="Arial Unicode MS" w:eastAsia="Arial Unicode MS" w:hAnsi="Arial Unicode MS" w:cs="Arial Unicode MS"/>
+                                <w:i/>
+                              </w:rPr>
+                              <w:t>xfirst</w:t>
+                            </w:r>
+                            <w:proofErr w:type="spellEnd"/>
+                            <w:r>
+                              <w:rPr>
+                                <w:rFonts w:ascii="Arial Unicode MS" w:eastAsia="Arial Unicode MS" w:hAnsi="Arial Unicode MS" w:cs="Arial Unicode MS"/>
+                                <w:i/>
+                              </w:rPr>
+                              <w:t xml:space="preserve">, </w:t>
+                            </w:r>
+                            <w:proofErr w:type="spellStart"/>
+                            <w:proofErr w:type="gramStart"/>
+                            <w:r>
+                              <w:rPr>
+                                <w:rFonts w:ascii="Arial Unicode MS" w:eastAsia="Arial Unicode MS" w:hAnsi="Arial Unicode MS" w:cs="Arial Unicode MS"/>
+                                <w:i/>
+                              </w:rPr>
+                              <w:t>yfirst</w:t>
+                            </w:r>
+                            <w:proofErr w:type="spellEnd"/>
+                            <w:r>
+                              <w:rPr>
+                                <w:rFonts w:ascii="Arial Unicode MS" w:eastAsia="Arial Unicode MS" w:hAnsi="Arial Unicode MS" w:cs="Arial Unicode MS"/>
+                                <w:i/>
+                              </w:rPr>
+                              <w:t>(</w:t>
+                            </w:r>
+                            <w:proofErr w:type="gramEnd"/>
+                            <w:r>
+                              <w:rPr>
+                                <w:rFonts w:ascii="Arial Unicode MS" w:eastAsia="Arial Unicode MS" w:hAnsi="Arial Unicode MS" w:cs="Arial Unicode MS"/>
+                                <w:i/>
+                              </w:rPr>
+                              <w:t xml:space="preserve"> in the code)</w:t>
                             </w:r>
                           </w:p>
                           <w:p>
@@ -3214,7 +3284,48 @@
                           <w:rFonts w:ascii="Arial Unicode MS" w:eastAsia="Arial Unicode MS" w:hAnsi="Arial Unicode MS" w:cs="Arial Unicode MS"/>
                           <w:i/>
                         </w:rPr>
-                        <w:t>date, Y=value xfirst, yfirst( in the code)</w:t>
+                        <w:t xml:space="preserve">date, Y=value </w:t>
+                      </w:r>
+                      <w:proofErr w:type="spellStart"/>
+                      <w:r>
+                        <w:rPr>
+                          <w:rFonts w:ascii="Arial Unicode MS" w:eastAsia="Arial Unicode MS" w:hAnsi="Arial Unicode MS" w:cs="Arial Unicode MS"/>
+                          <w:i/>
+                        </w:rPr>
+                        <w:t>xfirst</w:t>
+                      </w:r>
+                      <w:proofErr w:type="spellEnd"/>
+                      <w:r>
+                        <w:rPr>
+                          <w:rFonts w:ascii="Arial Unicode MS" w:eastAsia="Arial Unicode MS" w:hAnsi="Arial Unicode MS" w:cs="Arial Unicode MS"/>
+                          <w:i/>
+                        </w:rPr>
+                        <w:t xml:space="preserve">, </w:t>
+                      </w:r>
+                      <w:proofErr w:type="spellStart"/>
+                      <w:proofErr w:type="gramStart"/>
+                      <w:r>
+                        <w:rPr>
+                          <w:rFonts w:ascii="Arial Unicode MS" w:eastAsia="Arial Unicode MS" w:hAnsi="Arial Unicode MS" w:cs="Arial Unicode MS"/>
+                          <w:i/>
+                        </w:rPr>
+                        <w:t>yfirst</w:t>
+                      </w:r>
+                      <w:proofErr w:type="spellEnd"/>
+                      <w:r>
+                        <w:rPr>
+                          <w:rFonts w:ascii="Arial Unicode MS" w:eastAsia="Arial Unicode MS" w:hAnsi="Arial Unicode MS" w:cs="Arial Unicode MS"/>
+                          <w:i/>
+                        </w:rPr>
+                        <w:t>(</w:t>
+                      </w:r>
+                      <w:proofErr w:type="gramEnd"/>
+                      <w:r>
+                        <w:rPr>
+                          <w:rFonts w:ascii="Arial Unicode MS" w:eastAsia="Arial Unicode MS" w:hAnsi="Arial Unicode MS" w:cs="Arial Unicode MS"/>
+                          <w:i/>
+                        </w:rPr>
+                        <w:t xml:space="preserve"> in the code)</w:t>
                       </w:r>
                     </w:p>
                     <w:p>
@@ -3402,7 +3513,7 @@
           </mc:Choice>
           <mc:Fallback>
             <w:pict>
-              <v:shape w14:anchorId="5F39E302" id="מחבר חץ ישר 34" o:spid="_x0000_s1026" type="#_x0000_t32" style="position:absolute;left:0;text-align:left;margin-left:354pt;margin-top:13.4pt;width:.75pt;height:33.75pt;z-index:251672576;visibility:visible;mso-wrap-style:square;mso-height-percent:0;mso-wrap-distance-left:9pt;mso-wrap-distance-top:0;mso-wrap-distance-right:9pt;mso-wrap-distance-bottom:0;mso-position-horizontal:absolute;mso-position-horizontal-relative:text;mso-position-vertical:absolute;mso-position-vertical-relative:text;mso-height-percent:0;mso-height-relative:margin" o:gfxdata="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" strokecolor="#4579b8 [3044]">
+              <v:shape w14:anchorId="05CC59F6" id="מחבר חץ ישר 34" o:spid="_x0000_s1026" type="#_x0000_t32" style="position:absolute;left:0;text-align:left;margin-left:354pt;margin-top:13.4pt;width:.75pt;height:33.75pt;z-index:251672576;visibility:visible;mso-wrap-style:square;mso-height-percent:0;mso-wrap-distance-left:9pt;mso-wrap-distance-top:0;mso-wrap-distance-right:9pt;mso-wrap-distance-bottom:0;mso-position-horizontal:absolute;mso-position-horizontal-relative:text;mso-position-vertical:absolute;mso-position-vertical-relative:text;mso-height-percent:0;mso-height-relative:margin" o:gfxdata="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" strokecolor="#4579b8 [3044]">
                 <v:stroke endarrow="block"/>
               </v:shape>
             </w:pict>
@@ -3500,7 +3611,25 @@
                                 <w:i/>
                                 <w:rtl/>
                               </w:rPr>
-                              <w:t>אחרי שיש לנו את היום הראשון שתקין נעבור לבדוק את היום הבא אחריו,ונוסיף את הערך "1" ל</w:t>
+                              <w:t xml:space="preserve">אחרי שיש לנו את היום הראשון שתקין נעבור לבדוק את היום הבא </w:t>
+                            </w:r>
+                            <w:proofErr w:type="spellStart"/>
+                            <w:r>
+                              <w:rPr>
+                                <w:rFonts w:ascii="Arial Unicode MS" w:eastAsia="Arial Unicode MS" w:hAnsi="Arial Unicode MS" w:cs="Arial Unicode MS" w:hint="cs"/>
+                                <w:i/>
+                                <w:rtl/>
+                              </w:rPr>
+                              <w:t>אחריו,ונוסיף</w:t>
+                            </w:r>
+                            <w:proofErr w:type="spellEnd"/>
+                            <w:r>
+                              <w:rPr>
+                                <w:rFonts w:ascii="Arial Unicode MS" w:eastAsia="Arial Unicode MS" w:hAnsi="Arial Unicode MS" w:cs="Arial Unicode MS" w:hint="cs"/>
+                                <w:i/>
+                                <w:rtl/>
+                              </w:rPr>
+                              <w:t xml:space="preserve"> את הערך "1" ל</w:t>
                             </w:r>
                             <w:r>
                               <w:rPr>
@@ -3685,7 +3814,25 @@
                           <w:i/>
                           <w:rtl/>
                         </w:rPr>
-                        <w:t>אחרי שיש לנו את היום הראשון שתקין נעבור לבדוק את היום הבא אחריו,ונוסיף את הערך "1" ל</w:t>
+                        <w:t xml:space="preserve">אחרי שיש לנו את היום הראשון שתקין נעבור לבדוק את היום הבא </w:t>
+                      </w:r>
+                      <w:proofErr w:type="spellStart"/>
+                      <w:r>
+                        <w:rPr>
+                          <w:rFonts w:ascii="Arial Unicode MS" w:eastAsia="Arial Unicode MS" w:hAnsi="Arial Unicode MS" w:cs="Arial Unicode MS" w:hint="cs"/>
+                          <w:i/>
+                          <w:rtl/>
+                        </w:rPr>
+                        <w:t>אחריו,ונוסיף</w:t>
+                      </w:r>
+                      <w:proofErr w:type="spellEnd"/>
+                      <w:r>
+                        <w:rPr>
+                          <w:rFonts w:ascii="Arial Unicode MS" w:eastAsia="Arial Unicode MS" w:hAnsi="Arial Unicode MS" w:cs="Arial Unicode MS" w:hint="cs"/>
+                          <w:i/>
+                          <w:rtl/>
+                        </w:rPr>
+                        <w:t xml:space="preserve"> את הערך "1" ל</w:t>
                       </w:r>
                       <w:r>
                         <w:rPr>
@@ -4351,7 +4498,7 @@
           </mc:Choice>
           <mc:Fallback>
             <w:pict>
-              <v:shape w14:anchorId="6F879F82" id="מחבר חץ ישר 44" o:spid="_x0000_s1026" type="#_x0000_t32" style="position:absolute;left:0;text-align:left;margin-left:250.5pt;margin-top:1.35pt;width:0;height:102pt;z-index:251678720;visibility:visible;mso-wrap-style:square;mso-wrap-distance-left:9pt;mso-wrap-distance-top:0;mso-wrap-distance-right:9pt;mso-wrap-distance-bottom:0;mso-position-horizontal:absolute;mso-position-horizontal-relative:text;mso-position-vertical:absolute;mso-position-vertical-relative:text" o:gfxdata="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" strokecolor="#4579b8 [3044]">
+              <v:shape w14:anchorId="014F7D73" id="מחבר חץ ישר 44" o:spid="_x0000_s1026" type="#_x0000_t32" style="position:absolute;left:0;text-align:left;margin-left:250.5pt;margin-top:1.35pt;width:0;height:102pt;z-index:251678720;visibility:visible;mso-wrap-style:square;mso-wrap-distance-left:9pt;mso-wrap-distance-top:0;mso-wrap-distance-right:9pt;mso-wrap-distance-bottom:0;mso-position-horizontal:absolute;mso-position-horizontal-relative:text;mso-position-vertical:absolute;mso-position-vertical-relative:text" o:gfxdata="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" strokecolor="#4579b8 [3044]">
                 <v:stroke endarrow="block"/>
               </v:shape>
             </w:pict>
@@ -4481,6 +4628,7 @@
                               </w:rPr>
                               <w:t>כעת כאשר יש לנו תאריך ראשון ותאריך אחרון לדשדוש(</w:t>
                             </w:r>
+                            <w:proofErr w:type="spellStart"/>
                             <w:r>
                               <w:rPr>
                                 <w:rFonts w:ascii="Arial Unicode MS" w:eastAsia="Arial Unicode MS" w:hAnsi="Arial Unicode MS" w:cs="Arial Unicode MS"/>
@@ -4488,6 +4636,7 @@
                               </w:rPr>
                               <w:t>xfirst,xlast</w:t>
                             </w:r>
+                            <w:proofErr w:type="spellEnd"/>
                             <w:r>
                               <w:rPr>
                                 <w:rFonts w:ascii="Arial Unicode MS" w:eastAsia="Arial Unicode MS" w:hAnsi="Arial Unicode MS" w:cs="Arial Unicode MS" w:hint="cs"/>
@@ -4496,6 +4645,7 @@
                               </w:rPr>
                               <w:t>) וערכים מספריים בהתאמה(</w:t>
                             </w:r>
+                            <w:proofErr w:type="spellStart"/>
                             <w:r>
                               <w:rPr>
                                 <w:rFonts w:ascii="Arial Unicode MS" w:eastAsia="Arial Unicode MS" w:hAnsi="Arial Unicode MS" w:cs="Arial Unicode MS"/>
@@ -4503,6 +4653,7 @@
                               </w:rPr>
                               <w:t>yfirst,ylast</w:t>
                             </w:r>
+                            <w:proofErr w:type="spellEnd"/>
                             <w:r>
                               <w:rPr>
                                 <w:rFonts w:ascii="Arial Unicode MS" w:eastAsia="Arial Unicode MS" w:hAnsi="Arial Unicode MS" w:cs="Arial Unicode MS" w:hint="cs"/>
@@ -4634,6 +4785,7 @@
                         </w:rPr>
                         <w:t>כעת כאשר יש לנו תאריך ראשון ותאריך אחרון לדשדוש(</w:t>
                       </w:r>
+                      <w:proofErr w:type="spellStart"/>
                       <w:r>
                         <w:rPr>
                           <w:rFonts w:ascii="Arial Unicode MS" w:eastAsia="Arial Unicode MS" w:hAnsi="Arial Unicode MS" w:cs="Arial Unicode MS"/>
@@ -4641,6 +4793,7 @@
                         </w:rPr>
                         <w:t>xfirst,xlast</w:t>
                       </w:r>
+                      <w:proofErr w:type="spellEnd"/>
                       <w:r>
                         <w:rPr>
                           <w:rFonts w:ascii="Arial Unicode MS" w:eastAsia="Arial Unicode MS" w:hAnsi="Arial Unicode MS" w:cs="Arial Unicode MS" w:hint="cs"/>
@@ -4649,6 +4802,7 @@
                         </w:rPr>
                         <w:t>) וערכים מספריים בהתאמה(</w:t>
                       </w:r>
+                      <w:proofErr w:type="spellStart"/>
                       <w:r>
                         <w:rPr>
                           <w:rFonts w:ascii="Arial Unicode MS" w:eastAsia="Arial Unicode MS" w:hAnsi="Arial Unicode MS" w:cs="Arial Unicode MS"/>
@@ -4656,6 +4810,7 @@
                         </w:rPr>
                         <w:t>yfirst,ylast</w:t>
                       </w:r>
+                      <w:proofErr w:type="spellEnd"/>
                       <w:r>
                         <w:rPr>
                           <w:rFonts w:ascii="Arial Unicode MS" w:eastAsia="Arial Unicode MS" w:hAnsi="Arial Unicode MS" w:cs="Arial Unicode MS" w:hint="cs"/>
@@ -9405,6 +9560,7 @@
         </w:rPr>
         <w:t>הוראות הפעלה ל-</w:t>
       </w:r>
+      <w:proofErr w:type="spellStart"/>
       <w:r>
         <w:rPr>
           <w:rFonts w:ascii="Arial Unicode MS" w:eastAsia="Arial Unicode MS" w:hAnsi="Arial Unicode MS" w:cs="Arial Unicode MS"/>
@@ -9413,6 +9569,7 @@
         </w:rPr>
         <w:t>Gui</w:t>
       </w:r>
+      <w:proofErr w:type="spellEnd"/>
       <w:r>
         <w:rPr>
           <w:rFonts w:ascii="Arial Unicode MS" w:eastAsia="Arial Unicode MS" w:hAnsi="Arial Unicode MS" w:cs="Arial Unicode MS" w:hint="cs"/>
@@ -9651,8 +9808,17 @@
           <w:rFonts w:ascii="Arial Unicode MS" w:eastAsia="Arial Unicode MS" w:hAnsi="Arial Unicode MS" w:cs="Arial Unicode MS"/>
           <w:i/>
         </w:rPr>
-        <w:t>(xlsx</w:t>
-      </w:r>
+        <w:t>(</w:t>
+      </w:r>
+      <w:proofErr w:type="spellStart"/>
+      <w:r>
+        <w:rPr>
+          <w:rFonts w:ascii="Arial Unicode MS" w:eastAsia="Arial Unicode MS" w:hAnsi="Arial Unicode MS" w:cs="Arial Unicode MS"/>
+          <w:i/>
+        </w:rPr>
+        <w:t>xlsx</w:t>
+      </w:r>
+      <w:proofErr w:type="spellEnd"/>
     </w:p>
     <w:p>
       <w:pPr>
@@ -9766,7 +9932,43 @@
           <w:i/>
           <w:rtl/>
         </w:rPr>
-        <w:t xml:space="preserve"> במידה והגרף עולה.אם ניתנה עצה כזו,המחיר האחרון יוצג בתיבה האחרונה</w:t>
+        <w:t xml:space="preserve"> במידה והגרף </w:t>
+      </w:r>
+      <w:proofErr w:type="spellStart"/>
+      <w:r>
+        <w:rPr>
+          <w:rFonts w:ascii="Arial Unicode MS" w:eastAsia="Arial Unicode MS" w:hAnsi="Arial Unicode MS" w:cs="Arial Unicode MS" w:hint="cs"/>
+          <w:i/>
+          <w:rtl/>
+        </w:rPr>
+        <w:t>עולה.אם</w:t>
+      </w:r>
+      <w:proofErr w:type="spellEnd"/>
+      <w:r>
+        <w:rPr>
+          <w:rFonts w:ascii="Arial Unicode MS" w:eastAsia="Arial Unicode MS" w:hAnsi="Arial Unicode MS" w:cs="Arial Unicode MS" w:hint="cs"/>
+          <w:i/>
+          <w:rtl/>
+        </w:rPr>
+        <w:t xml:space="preserve"> ניתנה עצה </w:t>
+      </w:r>
+      <w:proofErr w:type="spellStart"/>
+      <w:r>
+        <w:rPr>
+          <w:rFonts w:ascii="Arial Unicode MS" w:eastAsia="Arial Unicode MS" w:hAnsi="Arial Unicode MS" w:cs="Arial Unicode MS" w:hint="cs"/>
+          <w:i/>
+          <w:rtl/>
+        </w:rPr>
+        <w:t>כזו,המחיר</w:t>
+      </w:r>
+      <w:proofErr w:type="spellEnd"/>
+      <w:r>
+        <w:rPr>
+          <w:rFonts w:ascii="Arial Unicode MS" w:eastAsia="Arial Unicode MS" w:hAnsi="Arial Unicode MS" w:cs="Arial Unicode MS" w:hint="cs"/>
+          <w:i/>
+          <w:rtl/>
+        </w:rPr>
+        <w:t xml:space="preserve"> האחרון יוצג בתיבה האחרונה</w:t>
       </w:r>
     </w:p>
     <w:p>
@@ -10278,7 +10480,25 @@
           <w:i/>
           <w:rtl/>
         </w:rPr>
-        <w:t>לקח לנו זמן לבנות אלגוריתתם לדשדוש שבאמת יוכל לזהות דשדוש בכל מצב.</w:t>
+        <w:t xml:space="preserve">לקח לנו זמן לבנות </w:t>
+      </w:r>
+      <w:proofErr w:type="spellStart"/>
+      <w:r>
+        <w:rPr>
+          <w:rFonts w:ascii="Arial Unicode MS" w:eastAsia="Arial Unicode MS" w:hAnsi="Arial Unicode MS" w:cs="Arial Unicode MS" w:hint="cs"/>
+          <w:i/>
+          <w:rtl/>
+        </w:rPr>
+        <w:t>אלגוריתתם</w:t>
+      </w:r>
+      <w:proofErr w:type="spellEnd"/>
+      <w:r>
+        <w:rPr>
+          <w:rFonts w:ascii="Arial Unicode MS" w:eastAsia="Arial Unicode MS" w:hAnsi="Arial Unicode MS" w:cs="Arial Unicode MS" w:hint="cs"/>
+          <w:i/>
+          <w:rtl/>
+        </w:rPr>
+        <w:t xml:space="preserve"> לדשדוש שבאמת יוכל לזהות דשדוש בכל מצב.</w:t>
       </w:r>
     </w:p>
     <w:p>
@@ -10301,7 +10521,25 @@
           <w:i/>
           <w:rtl/>
         </w:rPr>
-        <w:t>אחוז הסטייה בין הגרפים כדי שיחשב כדשדוש הוא משהו שהיינו צריכים להתנסות איתו הרבה עד שמצאנו את הסטייה המתאימה ביותר.</w:t>
+        <w:t xml:space="preserve">אחוז הסטייה בין הגרפים כדי שיחשב כדשדוש הוא משהו שהיינו צריכים להתנסות </w:t>
+      </w:r>
+      <w:proofErr w:type="spellStart"/>
+      <w:r>
+        <w:rPr>
+          <w:rFonts w:ascii="Arial Unicode MS" w:eastAsia="Arial Unicode MS" w:hAnsi="Arial Unicode MS" w:cs="Arial Unicode MS" w:hint="cs"/>
+          <w:i/>
+          <w:rtl/>
+        </w:rPr>
+        <w:t>איתו</w:t>
+      </w:r>
+      <w:proofErr w:type="spellEnd"/>
+      <w:r>
+        <w:rPr>
+          <w:rFonts w:ascii="Arial Unicode MS" w:eastAsia="Arial Unicode MS" w:hAnsi="Arial Unicode MS" w:cs="Arial Unicode MS" w:hint="cs"/>
+          <w:i/>
+          <w:rtl/>
+        </w:rPr>
+        <w:t xml:space="preserve"> הרבה עד שמצאנו את הסטייה המתאימה ביותר.</w:t>
       </w:r>
     </w:p>
     <w:p>
@@ -10318,13 +10556,23 @@
           <w:i/>
         </w:rPr>
       </w:pPr>
+      <w:proofErr w:type="spellStart"/>
       <w:r>
         <w:rPr>
           <w:rFonts w:ascii="Arial Unicode MS" w:eastAsia="Arial Unicode MS" w:hAnsi="Arial Unicode MS" w:cs="Arial Unicode MS" w:hint="cs"/>
           <w:i/>
           <w:rtl/>
         </w:rPr>
-        <w:t>בתתחילת העבודה היה קושי להבין את ה-</w:t>
+        <w:t>בתתחילת</w:t>
+      </w:r>
+      <w:proofErr w:type="spellEnd"/>
+      <w:r>
+        <w:rPr>
+          <w:rFonts w:ascii="Arial Unicode MS" w:eastAsia="Arial Unicode MS" w:hAnsi="Arial Unicode MS" w:cs="Arial Unicode MS" w:hint="cs"/>
+          <w:i/>
+          <w:rtl/>
+        </w:rPr>
+        <w:t xml:space="preserve"> העבודה היה קושי להבין את ה-</w:t>
       </w:r>
       <w:r>
         <w:rPr>
@@ -10362,7 +10610,25 @@
           <w:i/>
           <w:rtl/>
         </w:rPr>
-        <w:t>ב את התתקדמות התוכנה.</w:t>
+        <w:t xml:space="preserve">ב את </w:t>
+      </w:r>
+      <w:proofErr w:type="spellStart"/>
+      <w:r>
+        <w:rPr>
+          <w:rFonts w:ascii="Arial Unicode MS" w:eastAsia="Arial Unicode MS" w:hAnsi="Arial Unicode MS" w:cs="Arial Unicode MS" w:hint="cs"/>
+          <w:i/>
+          <w:rtl/>
+        </w:rPr>
+        <w:t>התתקדמות</w:t>
+      </w:r>
+      <w:proofErr w:type="spellEnd"/>
+      <w:r>
+        <w:rPr>
+          <w:rFonts w:ascii="Arial Unicode MS" w:eastAsia="Arial Unicode MS" w:hAnsi="Arial Unicode MS" w:cs="Arial Unicode MS" w:hint="cs"/>
+          <w:i/>
+          <w:rtl/>
+        </w:rPr>
+        <w:t xml:space="preserve"> התוכנה.</w:t>
       </w:r>
     </w:p>
     <w:p>
@@ -10386,8 +10652,27 @@
           <w:i/>
           <w:rtl/>
         </w:rPr>
-        <w:t>היה קושי מסויים להבין איך להעביר מידע מה-</w:t>
-      </w:r>
+        <w:t xml:space="preserve">היה קושי </w:t>
+      </w:r>
+      <w:proofErr w:type="spellStart"/>
+      <w:r>
+        <w:rPr>
+          <w:rFonts w:ascii="Arial Unicode MS" w:eastAsia="Arial Unicode MS" w:hAnsi="Arial Unicode MS" w:cs="Arial Unicode MS" w:hint="cs"/>
+          <w:i/>
+          <w:rtl/>
+        </w:rPr>
+        <w:t>מסויים</w:t>
+      </w:r>
+      <w:proofErr w:type="spellEnd"/>
+      <w:r>
+        <w:rPr>
+          <w:rFonts w:ascii="Arial Unicode MS" w:eastAsia="Arial Unicode MS" w:hAnsi="Arial Unicode MS" w:cs="Arial Unicode MS" w:hint="cs"/>
+          <w:i/>
+          <w:rtl/>
+        </w:rPr>
+        <w:t xml:space="preserve"> להבין איך להעביר מידע מה-</w:t>
+      </w:r>
+      <w:proofErr w:type="spellStart"/>
       <w:r>
         <w:rPr>
           <w:rFonts w:ascii="Arial Unicode MS" w:eastAsia="Arial Unicode MS" w:hAnsi="Arial Unicode MS" w:cs="Arial Unicode MS"/>
@@ -10395,6 +10680,7 @@
         </w:rPr>
         <w:t>Gui</w:t>
       </w:r>
+      <w:proofErr w:type="spellEnd"/>
       <w:r>
         <w:rPr>
           <w:rFonts w:ascii="Arial Unicode MS" w:eastAsia="Arial Unicode MS" w:hAnsi="Arial Unicode MS" w:cs="Arial Unicode MS" w:hint="cs"/>
@@ -10403,8 +10689,6 @@
         </w:rPr>
         <w:t xml:space="preserve"> לקוד כדי שהוא יוכל להשתמש בו לפי מה שהמשתמש כתב. </w:t>
       </w:r>
-      <w:bookmarkStart w:id="0" w:name="_GoBack"/>
-      <w:bookmarkEnd w:id="0"/>
     </w:p>
     <w:sectPr>
       <w:pgSz w:w="12240" w:h="15840"/>
@@ -12186,7 +12470,7 @@
 </file>
 
 <file path=customXml/itemProps1.xml><?xml version="1.0" encoding="utf-8"?>
-<ds:datastoreItem xmlns:ds="http://schemas.openxmlformats.org/officeDocument/2006/customXml" ds:itemID="{E2BAA9CA-0B33-4B7A-991C-922DB9739976}">
+<ds:datastoreItem xmlns:ds="http://schemas.openxmlformats.org/officeDocument/2006/customXml" ds:itemID="{48036D88-4CA8-48BE-B283-711BA2DCA710}">
   <ds:schemaRefs>
     <ds:schemaRef ds:uri="http://schemas.openxmlformats.org/officeDocument/2006/bibliography"/>
   </ds:schemaRefs>

</xml_diff>